<commit_message>
✏️ Updated `las-vegas` statement
</commit_message>
<xml_diff>
--- a/05-basic-dp/problems/Ex/las-vegas.docx
+++ b/05-basic-dp/problems/Ex/las-vegas.docx
@@ -101,16 +101,16 @@
               <mc:AlternateContent>
                 <mc:Choice Requires="wps">
                   <w:drawing>
-                    <wp:anchor distT="0" distB="0" distL="114300" distR="114300" simplePos="0" relativeHeight="251651072" behindDoc="1" locked="1" layoutInCell="1" allowOverlap="1" wp14:anchorId="1AB1F14E" wp14:editId="33D95B98">
+                    <wp:anchor distT="0" distB="0" distL="114300" distR="114300" simplePos="0" relativeHeight="251651072" behindDoc="1" locked="1" layoutInCell="1" allowOverlap="1" wp14:anchorId="1AB1F14E" wp14:editId="167E44EE">
                       <wp:simplePos x="0" y="0"/>
                       <wp:positionH relativeFrom="page">
-                        <wp:posOffset>3175</wp:posOffset>
+                        <wp:posOffset>-210185</wp:posOffset>
                       </wp:positionH>
                       <wp:positionV relativeFrom="topMargin">
-                        <wp:posOffset>234950</wp:posOffset>
+                        <wp:posOffset>237490</wp:posOffset>
                       </wp:positionV>
-                      <wp:extent cx="7557770" cy="1015200"/>
-                      <wp:effectExtent l="0" t="0" r="2540" b="0"/>
+                      <wp:extent cx="7780020" cy="1014730"/>
+                      <wp:effectExtent l="0" t="0" r="0" b="0"/>
                       <wp:wrapNone/>
                       <wp:docPr id="43" name="מלבן אדום"/>
                       <wp:cNvGraphicFramePr/>
@@ -121,7 +121,7 @@
                             <wps:spPr>
                               <a:xfrm flipH="1">
                                 <a:off x="0" y="0"/>
-                                <a:ext cx="7557770" cy="1015200"/>
+                                <a:ext cx="7780020" cy="1014730"/>
                               </a:xfrm>
                               <a:prstGeom prst="rect">
                                 <a:avLst/>
@@ -156,7 +156,7 @@
                         </a:graphicData>
                       </a:graphic>
                       <wp14:sizeRelH relativeFrom="page">
-                        <wp14:pctWidth>100000</wp14:pctWidth>
+                        <wp14:pctWidth>0</wp14:pctWidth>
                       </wp14:sizeRelH>
                       <wp14:sizeRelV relativeFrom="margin">
                         <wp14:pctHeight>0</wp14:pctHeight>
@@ -166,7 +166,7 @@
                 </mc:Choice>
                 <mc:Fallback>
                   <w:pict>
-                    <v:rect w14:anchorId="1C2AB5A9" id="מלבן אדום" o:spid="_x0000_s1026" style="position:absolute;left:0;text-align:left;margin-left:.25pt;margin-top:18.5pt;width:595.1pt;height:79.95pt;flip:x;z-index:-251665408;visibility:visible;mso-wrap-style:square;mso-width-percent:1000;mso-height-percent:0;mso-wrap-distance-left:9pt;mso-wrap-distance-top:0;mso-wrap-distance-right:9pt;mso-wrap-distance-bottom:0;mso-position-horizontal:absolute;mso-position-horizontal-relative:page;mso-position-vertical:absolute;mso-position-vertical-relative:top-margin-area;mso-width-percent:1000;mso-height-percent:0;mso-width-relative:page;mso-height-relative:margin;v-text-anchor:middle" o:gfxdata="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" fillcolor="#6d8b74 [3204]" stroked="f" strokeweight="1pt">
+                    <v:rect w14:anchorId="69EACE6D" id="מלבן אדום" o:spid="_x0000_s1026" style="position:absolute;left:0;text-align:left;margin-left:-16.55pt;margin-top:18.7pt;width:612.6pt;height:79.9pt;flip:x;z-index:-251665408;visibility:visible;mso-wrap-style:square;mso-width-percent:0;mso-height-percent:0;mso-wrap-distance-left:9pt;mso-wrap-distance-top:0;mso-wrap-distance-right:9pt;mso-wrap-distance-bottom:0;mso-position-horizontal:absolute;mso-position-horizontal-relative:page;mso-position-vertical:absolute;mso-position-vertical-relative:top-margin-area;mso-width-percent:0;mso-height-percent:0;mso-width-relative:page;mso-height-relative:margin;v-text-anchor:middle" o:gfxdata="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" fillcolor="#6d8b74 [3204]" stroked="f" strokeweight="1pt">
                       <w10:wrap anchorx="page" anchory="margin"/>
                       <w10:anchorlock/>
                     </v:rect>
@@ -353,16 +353,16 @@
               <w:lang w:val="he-IL"/>
             </w:rPr>
             <w:drawing>
-              <wp:anchor distT="0" distB="0" distL="114300" distR="114300" simplePos="0" relativeHeight="251669504" behindDoc="0" locked="0" layoutInCell="1" allowOverlap="1" wp14:anchorId="64A91BF8" wp14:editId="15B55BC9">
+              <wp:anchor distT="0" distB="0" distL="114300" distR="114300" simplePos="0" relativeHeight="251669504" behindDoc="0" locked="0" layoutInCell="1" allowOverlap="1" wp14:anchorId="64A91BF8" wp14:editId="33C24574">
                 <wp:simplePos x="0" y="0"/>
                 <wp:positionH relativeFrom="margin">
-                  <wp:posOffset>93649</wp:posOffset>
+                  <wp:posOffset>113665</wp:posOffset>
                 </wp:positionH>
                 <wp:positionV relativeFrom="paragraph">
-                  <wp:posOffset>1550698</wp:posOffset>
+                  <wp:posOffset>1555115</wp:posOffset>
                 </wp:positionV>
-                <wp:extent cx="1109980" cy="1931670"/>
-                <wp:effectExtent l="38100" t="0" r="604520" b="68580"/>
+                <wp:extent cx="1231900" cy="2143125"/>
+                <wp:effectExtent l="19050" t="0" r="673100" b="85725"/>
                 <wp:wrapSquare wrapText="bothSides"/>
                 <wp:docPr id="1" name="תמונה 1" descr="תמונה שמכילה טקסט, שלט&#10;&#10;התיאור נוצר באופן אוטומטי"/>
                 <wp:cNvGraphicFramePr>
@@ -390,7 +390,7 @@
                       <pic:spPr>
                         <a:xfrm>
                           <a:off x="0" y="0"/>
-                          <a:ext cx="1109980" cy="1931670"/>
+                          <a:ext cx="1231900" cy="2143125"/>
                         </a:xfrm>
                         <a:prstGeom prst="rect">
                           <a:avLst/>
@@ -420,7 +420,7 @@
               <w:noProof/>
             </w:rPr>
             <w:drawing>
-              <wp:anchor distT="0" distB="0" distL="114300" distR="114300" simplePos="0" relativeHeight="251659264" behindDoc="0" locked="1" layoutInCell="1" allowOverlap="1" wp14:anchorId="2F94A84A" wp14:editId="740A8EAA">
+              <wp:anchor distT="0" distB="0" distL="114300" distR="114300" simplePos="0" relativeHeight="251659264" behindDoc="0" locked="1" layoutInCell="1" allowOverlap="1" wp14:anchorId="2F94A84A" wp14:editId="5B5F7165">
                 <wp:simplePos x="0" y="0"/>
                 <wp:positionH relativeFrom="margin">
                   <wp:posOffset>-57150</wp:posOffset>
@@ -494,7 +494,21 @@
               <w:rFonts w:hint="cs"/>
               <w:rtl/>
             </w:rPr>
-            <w:t>לאחר שהתפטרה מעבודתה ב</w:t>
+            <w:t>למרות שהייתה עובדת חרוצה</w:t>
+          </w:r>
+          <w:r>
+            <w:rPr>
+              <w:rFonts w:hint="cs"/>
+              <w:rtl/>
+            </w:rPr>
+            <w:t>,</w:t>
+          </w:r>
+          <w:r>
+            <w:rPr>
+              <w:rFonts w:hint="cs"/>
+              <w:rtl/>
+            </w:rPr>
+            <w:t xml:space="preserve"> נתפסה </w:t>
           </w:r>
           <w:r>
             <w:rPr>
@@ -503,44 +517,49 @@
               <w:bCs/>
               <w:rtl/>
             </w:rPr>
-            <w:t>עלית</w:t>
+            <w:t xml:space="preserve">גברת מקופלת </w:t>
           </w:r>
           <w:r>
             <w:rPr>
               <w:rFonts w:hint="cs"/>
               <w:rtl/>
             </w:rPr>
-            <w:t xml:space="preserve"> (בגלל שעות העבודה המוגזמות), </w:t>
-          </w:r>
-          <w:r>
-            <w:rPr>
-              <w:rFonts w:cs="Dana Yad AlefAlefAlef Normal" w:hint="cs"/>
-              <w:b/>
-              <w:bCs/>
-              <w:rtl/>
-            </w:rPr>
-            <w:t xml:space="preserve">גברת מקופלת </w:t>
+            <w:t>גונבת חטיפים מפס היצור. היא הוזמנה לשימוע, וכשהוצג</w:t>
+          </w:r>
+          <w:r>
+            <w:rPr>
+              <w:rFonts w:hint="eastAsia"/>
+              <w:rtl/>
+            </w:rPr>
+            <w:t>ו</w:t>
           </w:r>
           <w:r>
             <w:rPr>
               <w:rFonts w:hint="cs"/>
               <w:rtl/>
             </w:rPr>
-            <w:t>יצאה לחופשה בת שבועיים בלאס וגאס</w:t>
+            <w:t xml:space="preserve"> לה הראיות לא נותר לה אלא להתפטר מעבודתה. כדי לנקות את הראש, </w:t>
           </w:r>
           <w:r>
             <w:rPr>
               <w:rFonts w:hint="cs"/>
               <w:rtl/>
             </w:rPr>
-            <w:t xml:space="preserve"> הגדול</w:t>
+            <w:t xml:space="preserve">יצאה </w:t>
           </w:r>
           <w:r>
             <w:rPr>
               <w:rFonts w:hint="cs"/>
               <w:rtl/>
             </w:rPr>
-            <w:t>ה</w:t>
+            <w:t xml:space="preserve">הגברת </w:t>
+          </w:r>
+          <w:r>
+            <w:rPr>
+              <w:rFonts w:hint="cs"/>
+              <w:rtl/>
+            </w:rPr>
+            <w:t>לחופשה בת שבועיים בלאס וגאס</w:t>
           </w:r>
           <w:r>
             <w:rPr>
@@ -1923,6 +1942,7 @@
           <w:rFonts w:hint="cs"/>
           <w:rtl/>
         </w:rPr>
+        <w:lastRenderedPageBreak/>
         <w:t>דוגמאות</w:t>
       </w:r>
     </w:p>
@@ -3215,7 +3235,6 @@
     <w:p>
       <w:pPr>
         <w:rPr>
-          <w:rFonts w:hint="cs"/>
           <w:rtl/>
         </w:rPr>
       </w:pPr>
@@ -3223,7 +3242,6 @@
     <w:p>
       <w:pPr>
         <w:rPr>
-          <w:rFonts w:hint="cs"/>
           <w:rtl/>
         </w:rPr>
       </w:pPr>
@@ -3231,7 +3249,6 @@
     <w:p>
       <w:pPr>
         <w:rPr>
-          <w:rFonts w:hint="cs"/>
           <w:rtl/>
         </w:rPr>
       </w:pPr>
@@ -3239,71 +3256,6 @@
     <w:p>
       <w:pPr>
         <w:rPr>
-          <w:rFonts w:hint="cs"/>
-          <w:rtl/>
-        </w:rPr>
-      </w:pPr>
-    </w:p>
-    <w:p>
-      <w:pPr>
-        <w:rPr>
-          <w:rFonts w:hint="cs"/>
-          <w:rtl/>
-        </w:rPr>
-      </w:pPr>
-    </w:p>
-    <w:p>
-      <w:pPr>
-        <w:rPr>
-          <w:rFonts w:hint="cs"/>
-          <w:rtl/>
-        </w:rPr>
-      </w:pPr>
-    </w:p>
-    <w:p>
-      <w:pPr>
-        <w:rPr>
-          <w:rFonts w:hint="cs"/>
-          <w:rtl/>
-        </w:rPr>
-      </w:pPr>
-    </w:p>
-    <w:p>
-      <w:pPr>
-        <w:rPr>
-          <w:rFonts w:hint="cs"/>
-          <w:rtl/>
-        </w:rPr>
-      </w:pPr>
-    </w:p>
-    <w:p>
-      <w:pPr>
-        <w:rPr>
-          <w:rFonts w:hint="cs"/>
-          <w:rtl/>
-        </w:rPr>
-      </w:pPr>
-    </w:p>
-    <w:p>
-      <w:pPr>
-        <w:rPr>
-          <w:rFonts w:hint="cs"/>
-          <w:rtl/>
-        </w:rPr>
-      </w:pPr>
-    </w:p>
-    <w:p>
-      <w:pPr>
-        <w:rPr>
-          <w:rFonts w:hint="cs"/>
-          <w:rtl/>
-        </w:rPr>
-      </w:pPr>
-    </w:p>
-    <w:p>
-      <w:pPr>
-        <w:rPr>
-          <w:rFonts w:hint="cs"/>
           <w:rtl/>
         </w:rPr>
       </w:pPr>
@@ -3453,7 +3405,7 @@
         <w:color w:val="808080" w:themeColor="text1" w:themeShade="80"/>
         <w:rtl/>
       </w:rPr>
-      <w:t>‏11 מאי 2022</w:t>
+      <w:t>‏12 יוני 2022</w:t>
     </w:r>
     <w:r>
       <w:rPr>
@@ -3559,7 +3511,7 @@
         <w:color w:val="808080" w:themeColor="text1" w:themeShade="80"/>
         <w:rtl/>
       </w:rPr>
-      <w:t>‏11 מאי 2022</w:t>
+      <w:t>‏12 יוני 2022</w:t>
     </w:r>
     <w:r>
       <w:rPr>
@@ -5232,6 +5184,7 @@
     <w:rsid w:val="006855D0"/>
     <w:rsid w:val="00930B62"/>
     <w:rsid w:val="00C223BF"/>
+    <w:rsid w:val="00F674FE"/>
     <w:rsid w:val="00F9349E"/>
   </w:rsids>
   <m:mathPr>

</xml_diff>

<commit_message>
🐛 Fixed float precision in Las Vegas
</commit_message>
<xml_diff>
--- a/05-basic-dp/problems/Ex/las-vegas.docx
+++ b/05-basic-dp/problems/Ex/las-vegas.docx
@@ -188,7 +188,6 @@
                 </w:placeholder>
                 <w:text/>
               </w:sdtPr>
-              <w:sdtEndPr/>
               <w:sdtContent>
                 <w:r>
                   <w:rPr>
@@ -298,7 +297,6 @@
                 </w:placeholder>
                 <w:text/>
               </w:sdtPr>
-              <w:sdtEndPr/>
               <w:sdtContent>
                 <w:r>
                   <w:rPr>
@@ -337,7 +335,6 @@
         </w:placeholder>
         <w15:appearance w15:val="hidden"/>
       </w:sdtPr>
-      <w:sdtEndPr/>
       <w:sdtContent>
         <w:p>
           <w:pPr>
@@ -1353,7 +1350,6 @@
           </w:placeholder>
           <w15:appearance w15:val="hidden"/>
         </w:sdtPr>
-        <w:sdtEndPr/>
         <w:sdtContent>
           <w:r>
             <w:rPr>
@@ -1912,7 +1908,13 @@
               <w:rPr>
                 <w:rFonts w:ascii="Latin Modern Math" w:eastAsiaTheme="minorEastAsia" w:hAnsi="Latin Modern Math"/>
               </w:rPr>
-              <m:t>-8</m:t>
+              <m:t>-</m:t>
+            </m:r>
+            <m:r>
+              <w:rPr>
+                <w:rFonts w:ascii="Latin Modern Math" w:eastAsiaTheme="minorEastAsia" w:hAnsi="Latin Modern Math"/>
+              </w:rPr>
+              <m:t>6</m:t>
             </m:r>
           </m:sup>
         </m:sSup>
@@ -2099,7 +2101,6 @@
               </w:placeholder>
               <w15:appearance w15:val="hidden"/>
             </w:sdtPr>
-            <w:sdtEndPr/>
             <w:sdtContent>
               <w:p>
                 <w:pPr>
@@ -2127,7 +2128,6 @@
               </w:placeholder>
               <w15:appearance w15:val="hidden"/>
             </w:sdtPr>
-            <w:sdtEndPr/>
             <w:sdtContent>
               <w:p>
                 <w:pPr>
@@ -2348,7 +2348,6 @@
                       </w:placeholder>
                       <w15:appearance w15:val="hidden"/>
                     </w:sdtPr>
-                    <w:sdtEndPr/>
                     <w:sdtContent>
                       <w:p>
                         <w:pPr>
@@ -2376,7 +2375,6 @@
                       </w:placeholder>
                       <w15:appearance w15:val="hidden"/>
                     </w:sdtPr>
-                    <w:sdtEndPr/>
                     <w:sdtContent>
                       <w:p>
                         <w:pPr>
@@ -2970,7 +2968,6 @@
               </w:placeholder>
               <w15:appearance w15:val="hidden"/>
             </w:sdtPr>
-            <w:sdtEndPr/>
             <w:sdtContent>
               <w:p>
                 <w:pPr>
@@ -3003,7 +3000,6 @@
               </w:placeholder>
               <w15:appearance w15:val="hidden"/>
             </w:sdtPr>
-            <w:sdtEndPr/>
             <w:sdtContent>
               <w:p>
                 <w:pPr>
@@ -3173,7 +3169,6 @@
               </w:placeholder>
               <w15:appearance w15:val="hidden"/>
             </w:sdtPr>
-            <w:sdtEndPr/>
             <w:sdtContent>
               <w:p>
                 <w:pPr>
@@ -3206,7 +3201,6 @@
               </w:placeholder>
               <w15:appearance w15:val="hidden"/>
             </w:sdtPr>
-            <w:sdtEndPr/>
             <w:sdtContent>
               <w:p>
                 <w:pPr>
@@ -3405,7 +3399,7 @@
         <w:color w:val="808080" w:themeColor="text1" w:themeShade="80"/>
         <w:rtl/>
       </w:rPr>
-      <w:t>‏12 יוני 2022</w:t>
+      <w:t>‏22 יולי 2022</w:t>
     </w:r>
     <w:r>
       <w:rPr>
@@ -3511,7 +3505,7 @@
         <w:color w:val="808080" w:themeColor="text1" w:themeShade="80"/>
         <w:rtl/>
       </w:rPr>
-      <w:t>‏12 יוני 2022</w:t>
+      <w:t>‏22 יולי 2022</w:t>
     </w:r>
     <w:r>
       <w:rPr>
@@ -3567,7 +3561,6 @@
         </w:placeholder>
         <w:text/>
       </w:sdtPr>
-      <w:sdtEndPr/>
       <w:sdtContent>
         <w:r>
           <w:rPr>
@@ -3622,7 +3615,6 @@
         </w:placeholder>
         <w:text/>
       </w:sdtPr>
-      <w:sdtEndPr/>
       <w:sdtContent>
         <w:r>
           <w:rPr>
@@ -5179,6 +5171,7 @@
     <w:rsid w:val="00216228"/>
     <w:rsid w:val="002217D8"/>
     <w:rsid w:val="00270F13"/>
+    <w:rsid w:val="0036136F"/>
     <w:rsid w:val="005C34C0"/>
     <w:rsid w:val="006766E7"/>
     <w:rsid w:val="006855D0"/>

</xml_diff>